<commit_message>
Week of june 16
</commit_message>
<xml_diff>
--- a/deep_learning_with_r/Deep Learning in R.docx
+++ b/deep_learning_with_r/Deep Learning in R.docx
@@ -887,7 +887,21 @@
         <w:rPr>
           <w:rFonts w:ascii="CMU Serif Roman" w:hAnsi="CMU Serif Roman" w:cs="CMU Serif Roman"/>
         </w:rPr>
-        <w:t xml:space="preserve">and the second axis is the </w:t>
+        <w:t xml:space="preserve">and the second axis </w:t>
+      </w:r>
+      <w:proofErr w:type="gramStart"/>
+      <w:r>
+        <w:rPr>
+          <w:rFonts w:ascii="CMU Serif Roman" w:hAnsi="CMU Serif Roman" w:cs="CMU Serif Roman"/>
+        </w:rPr>
+        <w:t>is</w:t>
+      </w:r>
+      <w:proofErr w:type="gramEnd"/>
+      <w:r>
+        <w:rPr>
+          <w:rFonts w:ascii="CMU Serif Roman" w:hAnsi="CMU Serif Roman" w:cs="CMU Serif Roman"/>
+        </w:rPr>
+        <w:t xml:space="preserve"> the </w:t>
       </w:r>
       <w:r>
         <w:rPr>
@@ -2003,15 +2017,7 @@
           <w:b/>
           <w:bCs/>
         </w:rPr>
-        <w:t xml:space="preserve">Deep Learning with R – Chapter </w:t>
-      </w:r>
-      <w:r>
-        <w:rPr>
-          <w:rFonts w:ascii="CMU Serif Roman" w:hAnsi="CMU Serif Roman" w:cs="CMU Serif Roman"/>
-          <w:b/>
-          <w:bCs/>
-        </w:rPr>
-        <w:t>3</w:t>
+        <w:t>Deep Learning with R – Chapter 3</w:t>
       </w:r>
     </w:p>
     <w:p>
@@ -2255,6 +2261,688 @@
           <w:rFonts w:ascii="CMU Serif Roman" w:hAnsi="CMU Serif Roman" w:cs="CMU Serif Roman"/>
         </w:rPr>
         <w:t>An optimizer: an implementation of a specific variation of stochastic gradient descent.</w:t>
+      </w:r>
+    </w:p>
+    <w:p>
+      <w:pPr>
+        <w:pStyle w:val="ListParagraph"/>
+        <w:numPr>
+          <w:ilvl w:val="0"/>
+          <w:numId w:val="1"/>
+        </w:numPr>
+        <w:rPr>
+          <w:rFonts w:ascii="CMU Serif Roman" w:hAnsi="CMU Serif Roman" w:cs="CMU Serif Roman"/>
+          <w:b/>
+          <w:bCs/>
+        </w:rPr>
+      </w:pPr>
+      <w:r>
+        <w:rPr>
+          <w:rFonts w:ascii="CMU Serif Roman" w:hAnsi="CMU Serif Roman" w:cs="CMU Serif Roman"/>
+          <w:b/>
+          <w:bCs/>
+        </w:rPr>
+        <w:t>Classifying movie reviews</w:t>
+      </w:r>
+      <w:r>
+        <w:rPr>
+          <w:rFonts w:ascii="CMU Serif Roman" w:hAnsi="CMU Serif Roman" w:cs="CMU Serif Roman"/>
+        </w:rPr>
+        <w:t xml:space="preserve"> </w:t>
+      </w:r>
+      <w:r>
+        <w:rPr>
+          <w:rFonts w:ascii="CMU Serif Roman" w:hAnsi="CMU Serif Roman" w:cs="CMU Serif Roman"/>
+          <w:b/>
+          <w:bCs/>
+        </w:rPr>
+        <w:t>(Use case 1)</w:t>
+      </w:r>
+      <w:r>
+        <w:rPr>
+          <w:rFonts w:ascii="CMU Serif Roman" w:hAnsi="CMU Serif Roman" w:cs="CMU Serif Roman"/>
+        </w:rPr>
+        <w:t>:</w:t>
+      </w:r>
+    </w:p>
+    <w:p>
+      <w:pPr>
+        <w:pStyle w:val="ListParagraph"/>
+        <w:numPr>
+          <w:ilvl w:val="1"/>
+          <w:numId w:val="1"/>
+        </w:numPr>
+        <w:rPr>
+          <w:rFonts w:ascii="CMU Serif Roman" w:hAnsi="CMU Serif Roman" w:cs="CMU Serif Roman"/>
+          <w:b/>
+          <w:bCs/>
+        </w:rPr>
+      </w:pPr>
+      <w:r>
+        <w:rPr>
+          <w:rFonts w:ascii="CMU Serif Roman" w:hAnsi="CMU Serif Roman" w:cs="CMU Serif Roman"/>
+        </w:rPr>
+        <w:t>In the IMDB dataset, each review (sequence of words) has been turned into sequences of integers, where each integer stands for a specific word in a dictionary.</w:t>
+      </w:r>
+    </w:p>
+    <w:p>
+      <w:pPr>
+        <w:pStyle w:val="ListParagraph"/>
+        <w:numPr>
+          <w:ilvl w:val="1"/>
+          <w:numId w:val="1"/>
+        </w:numPr>
+        <w:rPr>
+          <w:rFonts w:ascii="CMU Serif Roman" w:hAnsi="CMU Serif Roman" w:cs="CMU Serif Roman"/>
+          <w:b/>
+          <w:bCs/>
+        </w:rPr>
+      </w:pPr>
+      <w:r>
+        <w:rPr>
+          <w:rFonts w:ascii="CMU Serif Roman" w:hAnsi="CMU Serif Roman" w:cs="CMU Serif Roman"/>
+        </w:rPr>
+        <w:t>To put the reviews into a neural network, it is necessary to turn the reviews into tensors. There are two ways of doing this:</w:t>
+      </w:r>
+    </w:p>
+    <w:p>
+      <w:pPr>
+        <w:pStyle w:val="ListParagraph"/>
+        <w:numPr>
+          <w:ilvl w:val="2"/>
+          <w:numId w:val="1"/>
+        </w:numPr>
+        <w:rPr>
+          <w:rFonts w:ascii="CMU Serif Roman" w:hAnsi="CMU Serif Roman" w:cs="CMU Serif Roman"/>
+          <w:b/>
+          <w:bCs/>
+        </w:rPr>
+      </w:pPr>
+      <w:r>
+        <w:rPr>
+          <w:rFonts w:ascii="CMU Serif Roman" w:hAnsi="CMU Serif Roman" w:cs="CMU Serif Roman"/>
+        </w:rPr>
+        <w:t>Pad the lists, so they have the same length, turn them into an integer tensor of shape (samples, word_indices), and then use as the first layer in your network a layer capable of handling integer tenso</w:t>
+      </w:r>
+      <w:r>
+        <w:rPr>
+          <w:rFonts w:ascii="CMU Serif Roman" w:hAnsi="CMU Serif Roman" w:cs="CMU Serif Roman"/>
+        </w:rPr>
+        <w:t>rs.</w:t>
+      </w:r>
+    </w:p>
+    <w:p>
+      <w:pPr>
+        <w:pStyle w:val="ListParagraph"/>
+        <w:numPr>
+          <w:ilvl w:val="2"/>
+          <w:numId w:val="1"/>
+        </w:numPr>
+        <w:rPr>
+          <w:rFonts w:ascii="CMU Serif Roman" w:hAnsi="CMU Serif Roman" w:cs="CMU Serif Roman"/>
+          <w:b/>
+          <w:bCs/>
+        </w:rPr>
+      </w:pPr>
+      <w:r>
+        <w:rPr>
+          <w:rFonts w:ascii="CMU Serif Roman" w:hAnsi="CMU Serif Roman" w:cs="CMU Serif Roman"/>
+        </w:rPr>
+        <w:lastRenderedPageBreak/>
+        <w:t>One</w:t>
+      </w:r>
+      <w:r>
+        <w:rPr>
+          <w:rFonts w:ascii="CMU Serif Roman" w:hAnsi="CMU Serif Roman" w:cs="CMU Serif Roman"/>
+        </w:rPr>
+        <w:t>-</w:t>
+      </w:r>
+      <w:r>
+        <w:rPr>
+          <w:rFonts w:ascii="CMU Serif Roman" w:hAnsi="CMU Serif Roman" w:cs="CMU Serif Roman"/>
+        </w:rPr>
+        <w:t xml:space="preserve">hot encode the lists to turn them into vectors of 0s and 1s. </w:t>
+      </w:r>
+    </w:p>
+    <w:p>
+      <w:pPr>
+        <w:pStyle w:val="ListParagraph"/>
+        <w:numPr>
+          <w:ilvl w:val="2"/>
+          <w:numId w:val="1"/>
+        </w:numPr>
+        <w:rPr>
+          <w:rFonts w:ascii="CMU Serif Roman" w:hAnsi="CMU Serif Roman" w:cs="CMU Serif Roman"/>
+          <w:b/>
+          <w:bCs/>
+        </w:rPr>
+      </w:pPr>
+      <w:r>
+        <w:rPr>
+          <w:rFonts w:ascii="CMU Serif Roman" w:hAnsi="CMU Serif Roman" w:cs="CMU Serif Roman"/>
+        </w:rPr>
+        <w:t xml:space="preserve">The input data is a vector: each review was transformed into a </w:t>
+      </w:r>
+      <w:r>
+        <w:rPr>
+          <w:rFonts w:ascii="CMU Serif Roman" w:hAnsi="CMU Serif Roman" w:cs="CMU Serif Roman"/>
+        </w:rPr>
+        <w:t>vector. The labels are scalers (1 and 0) representing review type.</w:t>
+      </w:r>
+    </w:p>
+    <w:p>
+      <w:pPr>
+        <w:pStyle w:val="ListParagraph"/>
+        <w:numPr>
+          <w:ilvl w:val="2"/>
+          <w:numId w:val="1"/>
+        </w:numPr>
+        <w:rPr>
+          <w:rFonts w:ascii="CMU Serif Roman" w:hAnsi="CMU Serif Roman" w:cs="CMU Serif Roman"/>
+          <w:b/>
+          <w:bCs/>
+        </w:rPr>
+      </w:pPr>
+      <w:r>
+        <w:rPr>
+          <w:rFonts w:ascii="CMU Serif Roman" w:hAnsi="CMU Serif Roman" w:cs="CMU Serif Roman"/>
+        </w:rPr>
+        <w:t xml:space="preserve">A type of network that works well with </w:t>
+      </w:r>
+      <w:r>
+        <w:rPr>
+          <w:rFonts w:ascii="CMU Serif Roman" w:hAnsi="CMU Serif Roman" w:cs="CMU Serif Roman"/>
+        </w:rPr>
+        <w:t>this</w:t>
+      </w:r>
+      <w:r>
+        <w:rPr>
+          <w:rFonts w:ascii="CMU Serif Roman" w:hAnsi="CMU Serif Roman" w:cs="CMU Serif Roman"/>
+        </w:rPr>
+        <w:t xml:space="preserve"> type of application is a simple stack of fully connected layers with relu activation.</w:t>
+      </w:r>
+    </w:p>
+    <w:p>
+      <w:pPr>
+        <w:pStyle w:val="ListParagraph"/>
+        <w:numPr>
+          <w:ilvl w:val="3"/>
+          <w:numId w:val="1"/>
+        </w:numPr>
+        <w:rPr>
+          <w:rFonts w:ascii="CMU Serif Roman" w:hAnsi="CMU Serif Roman" w:cs="CMU Serif Roman"/>
+          <w:b/>
+          <w:bCs/>
+        </w:rPr>
+      </w:pPr>
+      <w:r>
+        <w:rPr>
+          <w:rFonts w:ascii="CMU Serif Roman" w:hAnsi="CMU Serif Roman" w:cs="CMU Serif Roman"/>
+          <w:i/>
+          <w:iCs/>
+        </w:rPr>
+        <w:t>A relu activation means that each neuron will receive its inputs and apply a rectifier, defined as</w:t>
+      </w:r>
+    </w:p>
+    <w:p>
+      <w:pPr>
+        <w:pStyle w:val="ListParagraph"/>
+        <w:numPr>
+          <w:ilvl w:val="4"/>
+          <w:numId w:val="1"/>
+        </w:numPr>
+        <w:rPr>
+          <w:rFonts w:ascii="CMU Serif Roman" w:hAnsi="CMU Serif Roman" w:cs="CMU Serif Roman"/>
+          <w:b/>
+          <w:bCs/>
+        </w:rPr>
+      </w:pPr>
+      <m:oMath>
+        <m:r>
+          <m:rPr>
+            <m:sty m:val="bi"/>
+          </m:rPr>
+          <w:rPr>
+            <w:rFonts w:ascii="Cambria Math" w:hAnsi="Cambria Math" w:cs="CMU Serif Roman"/>
+          </w:rPr>
+          <m:t>f</m:t>
+        </m:r>
+        <m:d>
+          <m:dPr>
+            <m:ctrlPr>
+              <w:rPr>
+                <w:rFonts w:ascii="Cambria Math" w:hAnsi="Cambria Math" w:cs="CMU Serif Roman"/>
+                <w:b/>
+                <w:bCs/>
+                <w:i/>
+              </w:rPr>
+            </m:ctrlPr>
+          </m:dPr>
+          <m:e>
+            <m:r>
+              <m:rPr>
+                <m:sty m:val="bi"/>
+              </m:rPr>
+              <w:rPr>
+                <w:rFonts w:ascii="Cambria Math" w:hAnsi="Cambria Math" w:cs="CMU Serif Roman"/>
+              </w:rPr>
+              <m:t>x</m:t>
+            </m:r>
+          </m:e>
+        </m:d>
+        <m:r>
+          <m:rPr>
+            <m:sty m:val="bi"/>
+          </m:rPr>
+          <w:rPr>
+            <w:rFonts w:ascii="Cambria Math" w:hAnsi="Cambria Math" w:cs="CMU Serif Roman"/>
+          </w:rPr>
+          <m:t xml:space="preserve">= </m:t>
+        </m:r>
+        <m:sSup>
+          <m:sSupPr>
+            <m:ctrlPr>
+              <w:rPr>
+                <w:rFonts w:ascii="Cambria Math" w:hAnsi="Cambria Math" w:cs="CMU Serif Roman"/>
+                <w:b/>
+                <w:bCs/>
+                <w:i/>
+              </w:rPr>
+            </m:ctrlPr>
+          </m:sSupPr>
+          <m:e>
+            <m:r>
+              <m:rPr>
+                <m:sty m:val="bi"/>
+              </m:rPr>
+              <w:rPr>
+                <w:rFonts w:ascii="Cambria Math" w:hAnsi="Cambria Math" w:cs="CMU Serif Roman"/>
+              </w:rPr>
+              <m:t>x</m:t>
+            </m:r>
+          </m:e>
+          <m:sup>
+            <m:r>
+              <m:rPr>
+                <m:sty m:val="bi"/>
+              </m:rPr>
+              <w:rPr>
+                <w:rFonts w:ascii="Cambria Math" w:hAnsi="Cambria Math" w:cs="CMU Serif Roman"/>
+              </w:rPr>
+              <m:t>+</m:t>
+            </m:r>
+          </m:sup>
+        </m:sSup>
+        <m:r>
+          <m:rPr>
+            <m:sty m:val="bi"/>
+          </m:rPr>
+          <w:rPr>
+            <w:rFonts w:ascii="Cambria Math" w:hAnsi="Cambria Math" w:cs="CMU Serif Roman"/>
+          </w:rPr>
+          <m:t>=max(0,x)</m:t>
+        </m:r>
+      </m:oMath>
+      <w:r>
+        <w:rPr>
+          <w:rFonts w:ascii="CMU Serif Roman" w:eastAsiaTheme="minorEastAsia" w:hAnsi="CMU Serif Roman" w:cs="CMU Serif Roman"/>
+          <w:b/>
+          <w:bCs/>
+        </w:rPr>
+        <w:t xml:space="preserve">. </w:t>
+      </w:r>
+      <w:r>
+        <w:rPr>
+          <w:rFonts w:ascii="CMU Serif Roman" w:eastAsiaTheme="minorEastAsia" w:hAnsi="CMU Serif Roman" w:cs="CMU Serif Roman"/>
+        </w:rPr>
+        <w:t>The output is simple: if x is greater than 0, than the node will output the input value, otherwise it will output 0.</w:t>
+      </w:r>
+    </w:p>
+    <w:p>
+      <w:pPr>
+        <w:pStyle w:val="ListParagraph"/>
+        <w:numPr>
+          <w:ilvl w:val="4"/>
+          <w:numId w:val="1"/>
+        </w:numPr>
+        <w:rPr>
+          <w:rFonts w:ascii="CMU Serif Roman" w:hAnsi="CMU Serif Roman" w:cs="CMU Serif Roman"/>
+          <w:b/>
+          <w:bCs/>
+        </w:rPr>
+      </w:pPr>
+      <w:r>
+        <w:rPr>
+          <w:rFonts w:ascii="CMU Serif Roman" w:hAnsi="CMU Serif Roman" w:cs="CMU Serif Roman"/>
+        </w:rPr>
+        <w:t>A fully connected layer means that every output is a function of every input.</w:t>
+      </w:r>
+    </w:p>
+    <w:p>
+      <w:pPr>
+        <w:pStyle w:val="ListParagraph"/>
+        <w:numPr>
+          <w:ilvl w:val="2"/>
+          <w:numId w:val="1"/>
+        </w:numPr>
+        <w:rPr>
+          <w:rFonts w:ascii="CMU Serif Roman" w:hAnsi="CMU Serif Roman" w:cs="CMU Serif Roman"/>
+          <w:b/>
+          <w:bCs/>
+        </w:rPr>
+      </w:pPr>
+      <w:r>
+        <w:rPr>
+          <w:rFonts w:ascii="CMU Serif Roman" w:hAnsi="CMU Serif Roman" w:cs="CMU Serif Roman"/>
+        </w:rPr>
+        <w:t>In this application each layer will have 16 hidden units.</w:t>
+      </w:r>
+      <w:r>
+        <w:rPr>
+          <w:rFonts w:ascii="CMU Serif Roman" w:hAnsi="CMU Serif Roman" w:cs="CMU Serif Roman"/>
+        </w:rPr>
+        <w:t xml:space="preserve"> This means that the weight matrix </w:t>
+      </w:r>
+      <w:r>
+        <w:rPr>
+          <w:rFonts w:ascii="CMU Serif Roman" w:hAnsi="CMU Serif Roman" w:cs="CMU Serif Roman"/>
+          <w:i/>
+          <w:iCs/>
+        </w:rPr>
+        <w:t xml:space="preserve">W </w:t>
+      </w:r>
+      <w:r>
+        <w:rPr>
+          <w:rFonts w:ascii="CMU Serif Roman" w:hAnsi="CMU Serif Roman" w:cs="CMU Serif Roman"/>
+        </w:rPr>
+        <w:t xml:space="preserve">will have 16 components. </w:t>
+      </w:r>
+    </w:p>
+    <w:p>
+      <w:pPr>
+        <w:pStyle w:val="ListParagraph"/>
+        <w:numPr>
+          <w:ilvl w:val="3"/>
+          <w:numId w:val="1"/>
+        </w:numPr>
+        <w:rPr>
+          <w:rFonts w:ascii="CMU Serif Roman" w:hAnsi="CMU Serif Roman" w:cs="CMU Serif Roman"/>
+          <w:b/>
+          <w:bCs/>
+        </w:rPr>
+      </w:pPr>
+      <w:r>
+        <w:rPr>
+          <w:rFonts w:ascii="CMU Serif Roman" w:hAnsi="CMU Serif Roman" w:cs="CMU Serif Roman"/>
+        </w:rPr>
+        <w:t>Adding more hidden units might lead to overfitting data.</w:t>
+      </w:r>
+    </w:p>
+    <w:p>
+      <w:pPr>
+        <w:pStyle w:val="ListParagraph"/>
+        <w:numPr>
+          <w:ilvl w:val="2"/>
+          <w:numId w:val="1"/>
+        </w:numPr>
+        <w:rPr>
+          <w:rFonts w:ascii="CMU Serif Roman" w:hAnsi="CMU Serif Roman" w:cs="CMU Serif Roman"/>
+          <w:b/>
+          <w:bCs/>
+        </w:rPr>
+      </w:pPr>
+      <w:r>
+        <w:rPr>
+          <w:rFonts w:ascii="CMU Serif Roman" w:hAnsi="CMU Serif Roman" w:cs="CMU Serif Roman"/>
+        </w:rPr>
+        <w:t>The question that every modeler face is about the number of hidden units to choose in each layer, and the number of layers itself.</w:t>
+      </w:r>
+    </w:p>
+    <w:p>
+      <w:pPr>
+        <w:pStyle w:val="ListParagraph"/>
+        <w:numPr>
+          <w:ilvl w:val="1"/>
+          <w:numId w:val="1"/>
+        </w:numPr>
+        <w:rPr>
+          <w:rFonts w:ascii="CMU Serif Roman" w:hAnsi="CMU Serif Roman" w:cs="CMU Serif Roman"/>
+          <w:b/>
+          <w:bCs/>
+        </w:rPr>
+      </w:pPr>
+      <w:r>
+        <w:rPr>
+          <w:rFonts w:ascii="CMU Serif Roman" w:hAnsi="CMU Serif Roman" w:cs="CMU Serif Roman"/>
+        </w:rPr>
+        <w:t>In the absence of activation functions, the network would only be able to learn linear transformation of the input vector. By transforming the inputs using non-linear functions, we are able to explore a larger hypothesis space.</w:t>
+      </w:r>
+    </w:p>
+    <w:p>
+      <w:pPr>
+        <w:pStyle w:val="ListParagraph"/>
+        <w:numPr>
+          <w:ilvl w:val="1"/>
+          <w:numId w:val="1"/>
+        </w:numPr>
+        <w:rPr>
+          <w:rFonts w:ascii="CMU Serif Roman" w:hAnsi="CMU Serif Roman" w:cs="CMU Serif Roman"/>
+          <w:b/>
+          <w:bCs/>
+        </w:rPr>
+      </w:pPr>
+      <w:r>
+        <w:rPr>
+          <w:rFonts w:ascii="CMU Serif Roman" w:hAnsi="CMU Serif Roman" w:cs="CMU Serif Roman"/>
+        </w:rPr>
+        <w:t>After deciding on the model, it is necessary to choose the loss function that the algorithm will have to minimize.</w:t>
+      </w:r>
+      <w:r>
+        <w:rPr>
+          <w:rFonts w:ascii="CMU Serif Roman" w:hAnsi="CMU Serif Roman" w:cs="CMU Serif Roman"/>
+        </w:rPr>
+        <w:t xml:space="preserve"> For this application we will use binary cross-entropy.</w:t>
+      </w:r>
+    </w:p>
+    <w:p>
+      <w:pPr>
+        <w:pStyle w:val="ListParagraph"/>
+        <w:numPr>
+          <w:ilvl w:val="2"/>
+          <w:numId w:val="1"/>
+        </w:numPr>
+        <w:rPr>
+          <w:rFonts w:ascii="CMU Serif Roman" w:hAnsi="CMU Serif Roman" w:cs="CMU Serif Roman"/>
+          <w:b/>
+          <w:bCs/>
+        </w:rPr>
+      </w:pPr>
+      <w:r>
+        <w:rPr>
+          <w:rFonts w:ascii="CMU Serif Roman" w:hAnsi="CMU Serif Roman" w:cs="CMU Serif Roman"/>
+        </w:rPr>
+        <w:t>Cross entropy loss measures the performance of a classification whose output is a probability between 0 and 1.</w:t>
+      </w:r>
+    </w:p>
+    <w:p>
+      <w:pPr>
+        <w:pStyle w:val="ListParagraph"/>
+        <w:numPr>
+          <w:ilvl w:val="1"/>
+          <w:numId w:val="1"/>
+        </w:numPr>
+        <w:rPr>
+          <w:rFonts w:ascii="CMU Serif Roman" w:hAnsi="CMU Serif Roman" w:cs="CMU Serif Roman"/>
+          <w:b/>
+          <w:bCs/>
+        </w:rPr>
+      </w:pPr>
+      <w:r>
+        <w:rPr>
+          <w:rFonts w:ascii="CMU Serif Roman" w:hAnsi="CMU Serif Roman" w:cs="CMU Serif Roman"/>
+        </w:rPr>
+        <w:t>To monitor training accuracy, we will create a validation set by setting apart 10,000 samples from the original training data.</w:t>
+      </w:r>
+    </w:p>
+    <w:p>
+      <w:pPr>
+        <w:pStyle w:val="ListParagraph"/>
+        <w:numPr>
+          <w:ilvl w:val="1"/>
+          <w:numId w:val="1"/>
+        </w:numPr>
+        <w:rPr>
+          <w:rFonts w:ascii="CMU Serif Roman" w:hAnsi="CMU Serif Roman" w:cs="CMU Serif Roman"/>
+          <w:b/>
+          <w:bCs/>
+        </w:rPr>
+      </w:pPr>
+      <w:r>
+        <w:rPr>
+          <w:rFonts w:ascii="CMU Serif Roman" w:hAnsi="CMU Serif Roman" w:cs="CMU Serif Roman"/>
+        </w:rPr>
+        <w:t>The model will be trained for 20 epochs (20 iterations over all samples in x_train and y_train tensors)</w:t>
+      </w:r>
+      <w:r>
+        <w:rPr>
+          <w:rFonts w:ascii="CMU Serif Roman" w:hAnsi="CMU Serif Roman" w:cs="CMU Serif Roman"/>
+        </w:rPr>
+        <w:t>, in mini-batches of 512 samples:</w:t>
+      </w:r>
+    </w:p>
+    <w:p>
+      <w:pPr>
+        <w:pStyle w:val="ListParagraph"/>
+        <w:numPr>
+          <w:ilvl w:val="2"/>
+          <w:numId w:val="1"/>
+        </w:numPr>
+        <w:rPr>
+          <w:rFonts w:ascii="CMU Serif Roman" w:hAnsi="CMU Serif Roman" w:cs="CMU Serif Roman"/>
+          <w:b/>
+          <w:bCs/>
+        </w:rPr>
+      </w:pPr>
+      <w:r>
+        <w:rPr>
+          <w:rFonts w:ascii="CMU Serif Roman" w:hAnsi="CMU Serif Roman" w:cs="CMU Serif Roman"/>
+        </w:rPr>
+        <w:t>From the training data, randomly draw 512 samples and update the weights until all training data has been used. Do that 20 times.</w:t>
+      </w:r>
+    </w:p>
+    <w:p>
+      <w:pPr>
+        <w:pStyle w:val="ListParagraph"/>
+        <w:numPr>
+          <w:ilvl w:val="1"/>
+          <w:numId w:val="1"/>
+        </w:numPr>
+        <w:rPr>
+          <w:rFonts w:ascii="CMU Serif Roman" w:hAnsi="CMU Serif Roman" w:cs="CMU Serif Roman"/>
+          <w:b/>
+          <w:bCs/>
+        </w:rPr>
+      </w:pPr>
+      <w:r>
+        <w:rPr>
+          <w:rFonts w:ascii="CMU Serif Roman" w:hAnsi="CMU Serif Roman" w:cs="CMU Serif Roman"/>
+        </w:rPr>
+        <w:t>The loss plot shows that the loss is minimized around the fourth epoch. After that, each update to the weights does not improve accuracy on the validation set.</w:t>
+      </w:r>
+    </w:p>
+    <w:p>
+      <w:pPr>
+        <w:pStyle w:val="ListParagraph"/>
+        <w:numPr>
+          <w:ilvl w:val="1"/>
+          <w:numId w:val="1"/>
+        </w:numPr>
+        <w:rPr>
+          <w:rFonts w:ascii="CMU Serif Roman" w:hAnsi="CMU Serif Roman" w:cs="CMU Serif Roman"/>
+          <w:b/>
+          <w:bCs/>
+        </w:rPr>
+      </w:pPr>
+      <w:r>
+        <w:rPr>
+          <w:rFonts w:ascii="CMU Serif Roman" w:hAnsi="CMU Serif Roman" w:cs="CMU Serif Roman"/>
+        </w:rPr>
+        <w:t>Example wrap-up:</w:t>
+      </w:r>
+    </w:p>
+    <w:p>
+      <w:pPr>
+        <w:pStyle w:val="ListParagraph"/>
+        <w:numPr>
+          <w:ilvl w:val="2"/>
+          <w:numId w:val="1"/>
+        </w:numPr>
+        <w:rPr>
+          <w:rFonts w:ascii="CMU Serif Roman" w:hAnsi="CMU Serif Roman" w:cs="CMU Serif Roman"/>
+          <w:b/>
+          <w:bCs/>
+        </w:rPr>
+      </w:pPr>
+      <w:r>
+        <w:rPr>
+          <w:rFonts w:ascii="CMU Serif Roman" w:hAnsi="CMU Serif Roman" w:cs="CMU Serif Roman"/>
+        </w:rPr>
+        <w:t>Relu is a widely used activation function.</w:t>
+      </w:r>
+    </w:p>
+    <w:p>
+      <w:pPr>
+        <w:pStyle w:val="ListParagraph"/>
+        <w:numPr>
+          <w:ilvl w:val="2"/>
+          <w:numId w:val="1"/>
+        </w:numPr>
+        <w:rPr>
+          <w:rFonts w:ascii="CMU Serif Roman" w:hAnsi="CMU Serif Roman" w:cs="CMU Serif Roman"/>
+          <w:b/>
+          <w:bCs/>
+        </w:rPr>
+      </w:pPr>
+      <w:r>
+        <w:rPr>
+          <w:rFonts w:ascii="CMU Serif Roman" w:hAnsi="CMU Serif Roman" w:cs="CMU Serif Roman"/>
+        </w:rPr>
+        <w:lastRenderedPageBreak/>
+        <w:t xml:space="preserve">In a binary classification problem, the network should end with a dense layer with one unit and a </w:t>
+      </w:r>
+      <w:r>
+        <w:rPr>
+          <w:rFonts w:ascii="CMU Serif Roman" w:hAnsi="CMU Serif Roman" w:cs="CMU Serif Roman"/>
+          <w:i/>
+          <w:iCs/>
+        </w:rPr>
+        <w:t xml:space="preserve">sigmoid </w:t>
+      </w:r>
+      <w:r>
+        <w:rPr>
+          <w:rFonts w:ascii="CMU Serif Roman" w:hAnsi="CMU Serif Roman" w:cs="CMU Serif Roman"/>
+        </w:rPr>
+        <w:t>activation.</w:t>
+      </w:r>
+    </w:p>
+    <w:p>
+      <w:pPr>
+        <w:pStyle w:val="ListParagraph"/>
+        <w:numPr>
+          <w:ilvl w:val="3"/>
+          <w:numId w:val="1"/>
+        </w:numPr>
+        <w:rPr>
+          <w:rFonts w:ascii="CMU Serif Roman" w:hAnsi="CMU Serif Roman" w:cs="CMU Serif Roman"/>
+          <w:b/>
+          <w:bCs/>
+        </w:rPr>
+      </w:pPr>
+      <w:r>
+        <w:rPr>
+          <w:rFonts w:ascii="CMU Serif Roman" w:hAnsi="CMU Serif Roman" w:cs="CMU Serif Roman"/>
+        </w:rPr>
+        <w:t>As a consequence, the loss function should be binary cross-entropy.</w:t>
       </w:r>
       <w:bookmarkStart w:id="0" w:name="_GoBack"/>
       <w:bookmarkEnd w:id="0"/>
@@ -2321,7 +3009,7 @@
         <w:rFonts w:ascii="Symbol" w:hAnsi="Symbol" w:hint="default"/>
       </w:rPr>
     </w:lvl>
-    <w:lvl w:ilvl="4" w:tplc="04090003" w:tentative="1">
+    <w:lvl w:ilvl="4" w:tplc="04090003">
       <w:start w:val="1"/>
       <w:numFmt w:val="bullet"/>
       <w:lvlText w:val="o"/>
@@ -2818,6 +3506,16 @@
       <w:contextualSpacing/>
     </w:pPr>
   </w:style>
+  <w:style w:type="character" w:styleId="PlaceholderText">
+    <w:name w:val="Placeholder Text"/>
+    <w:basedOn w:val="DefaultParagraphFont"/>
+    <w:uiPriority w:val="99"/>
+    <w:semiHidden/>
+    <w:rsid w:val="008634D0"/>
+    <w:rPr>
+      <w:color w:val="808080"/>
+    </w:rPr>
+  </w:style>
 </w:styles>
 </file>
 

</xml_diff>